<commit_message>
ispravljene uocene slovne greske
</commit_message>
<xml_diff>
--- a/dokumentacija/faza1/PARKING APLIKACIJA.docx
+++ b/dokumentacija/faza1/PARKING APLIKACIJA.docx
@@ -1,6 +1,6 @@
 
 <file path=word/document.xml><?xml version="1.0" encoding="utf-8"?>
-<w:document xmlns:wpc="http://schemas.microsoft.com/office/word/2010/wordprocessingCanvas" xmlns:cx="http://schemas.microsoft.com/office/drawing/2014/chartex" xmlns:cx1="http://schemas.microsoft.com/office/drawing/2015/9/8/chartex" xmlns:cx2="http://schemas.microsoft.com/office/drawing/2015/10/21/chartex" xmlns:cx3="http://schemas.microsoft.com/office/drawing/2016/5/9/chartex" xmlns:cx4="http://schemas.microsoft.com/office/drawing/2016/5/10/chartex" xmlns:cx5="http://schemas.microsoft.com/office/drawing/2016/5/11/chartex" xmlns:cx6="http://schemas.microsoft.com/office/drawing/2016/5/12/chartex" xmlns:cx7="http://schemas.microsoft.com/office/drawing/2016/5/13/chartex" xmlns:cx8="http://schemas.microsoft.com/office/drawing/2016/5/14/chartex" xmlns:mc="http://schemas.openxmlformats.org/markup-compatibility/2006" xmlns:aink="http://schemas.microsoft.com/office/drawing/2016/ink" xmlns:am3d="http://schemas.microsoft.com/office/drawing/2017/model3d" xmlns:o="urn:schemas-microsoft-com:office:office" xmlns:r="http://schemas.openxmlformats.org/officeDocument/2006/relationships" xmlns:m="http://schemas.openxmlformats.org/officeDocument/2006/math" xmlns:v="urn:schemas-microsoft-com:vml" xmlns:wp14="http://schemas.microsoft.com/office/word/2010/wordprocessingDrawing" xmlns:wp="http://schemas.openxmlformats.org/drawingml/2006/wordprocessingDrawing" xmlns:w10="urn:schemas-microsoft-com:office:word" xmlns:w="http://schemas.openxmlformats.org/wordprocessingml/2006/main" xmlns:w14="http://schemas.microsoft.com/office/word/2010/wordml" xmlns:w15="http://schemas.microsoft.com/office/word/2012/wordml" xmlns:w16cex="http://schemas.microsoft.com/office/word/2018/wordml/cex" xmlns:w16cid="http://schemas.microsoft.com/office/word/2016/wordml/cid" xmlns:w16="http://schemas.microsoft.com/office/word/2018/wordml" xmlns:w16se="http://schemas.microsoft.com/office/word/2015/wordml/symex" xmlns:wpg="http://schemas.microsoft.com/office/word/2010/wordprocessingGroup" xmlns:wpi="http://schemas.microsoft.com/office/word/2010/wordprocessingInk" xmlns:wne="http://schemas.microsoft.com/office/word/2006/wordml" xmlns:wps="http://schemas.microsoft.com/office/word/2010/wordprocessingShape" mc:Ignorable="w14 w15 w16se w16cid w16 w16cex wp14">
+<w:document xmlns:wpc="http://schemas.microsoft.com/office/word/2010/wordprocessingCanvas" xmlns:cx="http://schemas.microsoft.com/office/drawing/2014/chartex" xmlns:cx1="http://schemas.microsoft.com/office/drawing/2015/9/8/chartex" xmlns:cx2="http://schemas.microsoft.com/office/drawing/2015/10/21/chartex" xmlns:cx3="http://schemas.microsoft.com/office/drawing/2016/5/9/chartex" xmlns:cx4="http://schemas.microsoft.com/office/drawing/2016/5/10/chartex" xmlns:cx5="http://schemas.microsoft.com/office/drawing/2016/5/11/chartex" xmlns:cx6="http://schemas.microsoft.com/office/drawing/2016/5/12/chartex" xmlns:cx7="http://schemas.microsoft.com/office/drawing/2016/5/13/chartex" xmlns:cx8="http://schemas.microsoft.com/office/drawing/2016/5/14/chartex" xmlns:mc="http://schemas.openxmlformats.org/markup-compatibility/2006" xmlns:aink="http://schemas.microsoft.com/office/drawing/2016/ink" xmlns:am3d="http://schemas.microsoft.com/office/drawing/2017/model3d" xmlns:o="urn:schemas-microsoft-com:office:office" xmlns:r="http://schemas.openxmlformats.org/officeDocument/2006/relationships" xmlns:m="http://schemas.openxmlformats.org/officeDocument/2006/math" xmlns:v="urn:schemas-microsoft-com:vml" xmlns:wp14="http://schemas.microsoft.com/office/word/2010/wordprocessingDrawing" xmlns:wp="http://schemas.openxmlformats.org/drawingml/2006/wordprocessingDrawing" xmlns:w10="urn:schemas-microsoft-com:office:word" xmlns:w="http://schemas.openxmlformats.org/wordprocessingml/2006/main" xmlns:w14="http://schemas.microsoft.com/office/word/2010/wordml" xmlns:w15="http://schemas.microsoft.com/office/word/2012/wordml" xmlns:w16cid="http://schemas.microsoft.com/office/word/2016/wordml/cid" xmlns:w16se="http://schemas.microsoft.com/office/word/2015/wordml/symex" xmlns:wpg="http://schemas.microsoft.com/office/word/2010/wordprocessingGroup" xmlns:wpi="http://schemas.microsoft.com/office/word/2010/wordprocessingInk" xmlns:wne="http://schemas.microsoft.com/office/word/2006/wordml" xmlns:wps="http://schemas.microsoft.com/office/word/2010/wordprocessingShape" mc:Ignorable="w14 w15 w16se w16cid wp14">
   <w:background w:color="FFFFFF" w:themeColor="background1"/>
   <w:body>
     <w:p>
@@ -965,7 +965,7 @@
           <w:r>
             <w:fldChar w:fldCharType="separate"/>
           </w:r>
-          <w:hyperlink w:anchor="_Toc40602722" w:history="1">
+          <w:hyperlink w:anchor="_Toc42500454" w:history="1">
             <w:r>
               <w:rPr>
                 <w:rStyle w:val="Hyperlink"/>
@@ -993,7 +993,7 @@
                 <w:noProof/>
                 <w:webHidden/>
               </w:rPr>
-              <w:instrText xml:space="preserve"> PAGEREF _Toc40602722 \h </w:instrText>
+              <w:instrText xml:space="preserve"> PAGEREF _Toc42500454 \h </w:instrText>
             </w:r>
             <w:r>
               <w:rPr>
@@ -1036,7 +1036,7 @@
               <w:szCs w:val="22"/>
             </w:rPr>
           </w:pPr>
-          <w:hyperlink w:anchor="_Toc40602723" w:history="1">
+          <w:hyperlink w:anchor="_Toc42500455" w:history="1">
             <w:r>
               <w:rPr>
                 <w:rStyle w:val="Hyperlink"/>
@@ -1064,7 +1064,7 @@
                 <w:noProof/>
                 <w:webHidden/>
               </w:rPr>
-              <w:instrText xml:space="preserve"> PAGEREF _Toc40602723 \h </w:instrText>
+              <w:instrText xml:space="preserve"> PAGEREF _Toc42500455 \h </w:instrText>
             </w:r>
             <w:r>
               <w:rPr>
@@ -1107,7 +1107,7 @@
               <w:szCs w:val="22"/>
             </w:rPr>
           </w:pPr>
-          <w:hyperlink w:anchor="_Toc40602724" w:history="1">
+          <w:hyperlink w:anchor="_Toc42500456" w:history="1">
             <w:r>
               <w:rPr>
                 <w:rStyle w:val="Hyperlink"/>
@@ -1135,7 +1135,7 @@
                 <w:noProof/>
                 <w:webHidden/>
               </w:rPr>
-              <w:instrText xml:space="preserve"> PAGEREF _Toc40602724 \h </w:instrText>
+              <w:instrText xml:space="preserve"> PAGEREF _Toc42500456 \h </w:instrText>
             </w:r>
             <w:r>
               <w:rPr>
@@ -1178,7 +1178,7 @@
               <w:szCs w:val="22"/>
             </w:rPr>
           </w:pPr>
-          <w:hyperlink w:anchor="_Toc40602725" w:history="1">
+          <w:hyperlink w:anchor="_Toc42500457" w:history="1">
             <w:r>
               <w:rPr>
                 <w:rStyle w:val="Hyperlink"/>
@@ -1206,7 +1206,7 @@
                 <w:noProof/>
                 <w:webHidden/>
               </w:rPr>
-              <w:instrText xml:space="preserve"> PAGEREF _Toc40602725 \h </w:instrText>
+              <w:instrText xml:space="preserve"> PAGEREF _Toc42500457 \h </w:instrText>
             </w:r>
             <w:r>
               <w:rPr>
@@ -1249,7 +1249,7 @@
               <w:szCs w:val="22"/>
             </w:rPr>
           </w:pPr>
-          <w:hyperlink w:anchor="_Toc40602726" w:history="1">
+          <w:hyperlink w:anchor="_Toc42500458" w:history="1">
             <w:r>
               <w:rPr>
                 <w:rStyle w:val="Hyperlink"/>
@@ -1277,7 +1277,7 @@
                 <w:noProof/>
                 <w:webHidden/>
               </w:rPr>
-              <w:instrText xml:space="preserve"> PAGEREF _Toc40602726 \h </w:instrText>
+              <w:instrText xml:space="preserve"> PAGEREF _Toc42500458 \h </w:instrText>
             </w:r>
             <w:r>
               <w:rPr>
@@ -1320,7 +1320,7 @@
               <w:szCs w:val="22"/>
             </w:rPr>
           </w:pPr>
-          <w:hyperlink w:anchor="_Toc40602727" w:history="1">
+          <w:hyperlink w:anchor="_Toc42500459" w:history="1">
             <w:r>
               <w:rPr>
                 <w:rStyle w:val="Hyperlink"/>
@@ -1348,7 +1348,7 @@
                 <w:noProof/>
                 <w:webHidden/>
               </w:rPr>
-              <w:instrText xml:space="preserve"> PAGEREF _Toc40602727 \h </w:instrText>
+              <w:instrText xml:space="preserve"> PAGEREF _Toc42500459 \h </w:instrText>
             </w:r>
             <w:r>
               <w:rPr>
@@ -1391,7 +1391,7 @@
               <w:szCs w:val="22"/>
             </w:rPr>
           </w:pPr>
-          <w:hyperlink w:anchor="_Toc40602728" w:history="1">
+          <w:hyperlink w:anchor="_Toc42500460" w:history="1">
             <w:r>
               <w:rPr>
                 <w:rStyle w:val="Hyperlink"/>
@@ -1419,7 +1419,7 @@
                 <w:noProof/>
                 <w:webHidden/>
               </w:rPr>
-              <w:instrText xml:space="preserve"> PAGEREF _Toc40602728 \h </w:instrText>
+              <w:instrText xml:space="preserve"> PAGEREF _Toc42500460 \h </w:instrText>
             </w:r>
             <w:r>
               <w:rPr>
@@ -1462,7 +1462,7 @@
               <w:szCs w:val="22"/>
             </w:rPr>
           </w:pPr>
-          <w:hyperlink w:anchor="_Toc40602729" w:history="1">
+          <w:hyperlink w:anchor="_Toc42500461" w:history="1">
             <w:r>
               <w:rPr>
                 <w:rStyle w:val="Hyperlink"/>
@@ -1490,7 +1490,7 @@
                 <w:noProof/>
                 <w:webHidden/>
               </w:rPr>
-              <w:instrText xml:space="preserve"> PAGEREF _Toc40602729 \h </w:instrText>
+              <w:instrText xml:space="preserve"> PAGEREF _Toc42500461 \h </w:instrText>
             </w:r>
             <w:r>
               <w:rPr>
@@ -1533,7 +1533,7 @@
               <w:szCs w:val="22"/>
             </w:rPr>
           </w:pPr>
-          <w:hyperlink w:anchor="_Toc40602730" w:history="1">
+          <w:hyperlink w:anchor="_Toc42500462" w:history="1">
             <w:r>
               <w:rPr>
                 <w:rStyle w:val="Hyperlink"/>
@@ -1561,7 +1561,7 @@
                 <w:noProof/>
                 <w:webHidden/>
               </w:rPr>
-              <w:instrText xml:space="preserve"> PAGEREF _Toc40602730 \h </w:instrText>
+              <w:instrText xml:space="preserve"> PAGEREF _Toc42500462 \h </w:instrText>
             </w:r>
             <w:r>
               <w:rPr>
@@ -1604,7 +1604,7 @@
               <w:szCs w:val="22"/>
             </w:rPr>
           </w:pPr>
-          <w:hyperlink w:anchor="_Toc40602731" w:history="1">
+          <w:hyperlink w:anchor="_Toc42500463" w:history="1">
             <w:r>
               <w:rPr>
                 <w:rStyle w:val="Hyperlink"/>
@@ -1632,7 +1632,7 @@
                 <w:noProof/>
                 <w:webHidden/>
               </w:rPr>
-              <w:instrText xml:space="preserve"> PAGEREF _Toc40602731 \h </w:instrText>
+              <w:instrText xml:space="preserve"> PAGEREF _Toc42500463 \h </w:instrText>
             </w:r>
             <w:r>
               <w:rPr>
@@ -1675,7 +1675,7 @@
               <w:szCs w:val="22"/>
             </w:rPr>
           </w:pPr>
-          <w:hyperlink w:anchor="_Toc40602732" w:history="1">
+          <w:hyperlink w:anchor="_Toc42500464" w:history="1">
             <w:r>
               <w:rPr>
                 <w:rStyle w:val="Hyperlink"/>
@@ -1703,7 +1703,7 @@
                 <w:noProof/>
                 <w:webHidden/>
               </w:rPr>
-              <w:instrText xml:space="preserve"> PAGEREF _Toc40602732 \h </w:instrText>
+              <w:instrText xml:space="preserve"> PAGEREF _Toc42500464 \h </w:instrText>
             </w:r>
             <w:r>
               <w:rPr>
@@ -1746,7 +1746,7 @@
               <w:szCs w:val="22"/>
             </w:rPr>
           </w:pPr>
-          <w:hyperlink w:anchor="_Toc40602733" w:history="1">
+          <w:hyperlink w:anchor="_Toc42500465" w:history="1">
             <w:r>
               <w:rPr>
                 <w:rStyle w:val="Hyperlink"/>
@@ -1774,7 +1774,7 @@
                 <w:noProof/>
                 <w:webHidden/>
               </w:rPr>
-              <w:instrText xml:space="preserve"> PAGEREF _Toc40602733 \h </w:instrText>
+              <w:instrText xml:space="preserve"> PAGEREF _Toc42500465 \h </w:instrText>
             </w:r>
             <w:r>
               <w:rPr>
@@ -1817,7 +1817,7 @@
               <w:szCs w:val="22"/>
             </w:rPr>
           </w:pPr>
-          <w:hyperlink w:anchor="_Toc40602734" w:history="1">
+          <w:hyperlink w:anchor="_Toc42500466" w:history="1">
             <w:r>
               <w:rPr>
                 <w:rStyle w:val="Hyperlink"/>
@@ -1845,7 +1845,7 @@
                 <w:noProof/>
                 <w:webHidden/>
               </w:rPr>
-              <w:instrText xml:space="preserve"> PAGEREF _Toc40602734 \h </w:instrText>
+              <w:instrText xml:space="preserve"> PAGEREF _Toc42500466 \h </w:instrText>
             </w:r>
             <w:r>
               <w:rPr>
@@ -1907,6 +1907,8 @@
         </w:rPr>
         <w:br w:type="page"/>
       </w:r>
+      <w:bookmarkStart w:id="0" w:name="_GoBack"/>
+      <w:bookmarkEnd w:id="0"/>
     </w:p>
     <w:p>
       <w:pPr>
@@ -1929,14 +1931,14 @@
           <w:lang w:val="sr-Latn-RS"/>
         </w:rPr>
       </w:pPr>
-      <w:bookmarkStart w:id="0" w:name="_Toc40602722"/>
+      <w:bookmarkStart w:id="1" w:name="_Toc42500454"/>
       <w:r>
         <w:rPr>
           <w:lang w:val="sr-Latn-RS"/>
         </w:rPr>
         <w:t>1 UVOD</w:t>
       </w:r>
-      <w:bookmarkEnd w:id="0"/>
+      <w:bookmarkEnd w:id="1"/>
     </w:p>
     <w:p>
       <w:pPr>
@@ -2364,14 +2366,14 @@
           <w:lang w:val="sr-Latn-RS"/>
         </w:rPr>
       </w:pPr>
-      <w:bookmarkStart w:id="1" w:name="_Toc40602723"/>
+      <w:bookmarkStart w:id="2" w:name="_Toc42500455"/>
       <w:r>
         <w:rPr>
           <w:lang w:val="sr-Latn-RS"/>
         </w:rPr>
         <w:t>2 TIM</w:t>
       </w:r>
-      <w:bookmarkEnd w:id="1"/>
+      <w:bookmarkEnd w:id="2"/>
     </w:p>
     <w:p>
       <w:pPr>
@@ -2627,14 +2629,14 @@
           <w:lang w:val="sr-Latn-RS"/>
         </w:rPr>
       </w:pPr>
-      <w:bookmarkStart w:id="2" w:name="_Toc40602724"/>
+      <w:bookmarkStart w:id="3" w:name="_Toc42500456"/>
       <w:r>
         <w:rPr>
           <w:lang w:val="sr-Latn-RS"/>
         </w:rPr>
         <w:t>3 OPIS SISTEMA</w:t>
       </w:r>
-      <w:bookmarkEnd w:id="2"/>
+      <w:bookmarkEnd w:id="3"/>
     </w:p>
     <w:p>
       <w:pPr>
@@ -3945,7 +3947,39 @@
           <w:szCs w:val="24"/>
           <w:lang w:val="sr-Latn-RS"/>
         </w:rPr>
-        <w:t>Izdavanje kartice se obavlja za registrovanog korisnika (koji se identifikuje na osnovu email-a) i za određene registarske tablice. Kartica se pravi sa inicajlnim iznosom na njoj, kao i inicijalnim periodom važenja (dan, mesec, sedmica).</w:t>
+        <w:t>Izdavanje kartice se obavlja za registrovanog korisnika (koji se identifikuje na osnovu email-a) i za određene registarske tablice. Kartica se pravi sa inic</w:t>
+      </w:r>
+      <w:r>
+        <w:rPr>
+          <w:sz w:val="24"/>
+          <w:szCs w:val="24"/>
+          <w:lang w:val="sr-Latn-RS"/>
+        </w:rPr>
+        <w:t>i</w:t>
+      </w:r>
+      <w:r>
+        <w:rPr>
+          <w:sz w:val="24"/>
+          <w:szCs w:val="24"/>
+          <w:lang w:val="sr-Latn-RS"/>
+        </w:rPr>
+        <w:t>j</w:t>
+      </w:r>
+      <w:r>
+        <w:rPr>
+          <w:sz w:val="24"/>
+          <w:szCs w:val="24"/>
+          <w:lang w:val="sr-Latn-RS"/>
+        </w:rPr>
+        <w:t>a</w:t>
+      </w:r>
+      <w:r>
+        <w:rPr>
+          <w:sz w:val="24"/>
+          <w:szCs w:val="24"/>
+          <w:lang w:val="sr-Latn-RS"/>
+        </w:rPr>
+        <w:t>lnim iznosom na njoj, kao i inicijalnim periodom važenja (dan, mesec, sedmica).</w:t>
       </w:r>
     </w:p>
     <w:p>
@@ -4004,14 +4038,14 @@
           <w:lang w:val="sr-Latn-RS"/>
         </w:rPr>
       </w:pPr>
-      <w:bookmarkStart w:id="3" w:name="_Toc40602725"/>
+      <w:bookmarkStart w:id="4" w:name="_Toc42500457"/>
       <w:r>
         <w:rPr>
           <w:lang w:val="sr-Latn-RS"/>
         </w:rPr>
         <w:t>4 VRSTE KORISNIKA</w:t>
       </w:r>
-      <w:bookmarkEnd w:id="3"/>
+      <w:bookmarkEnd w:id="4"/>
     </w:p>
     <w:p>
       <w:pPr>
@@ -4253,7 +4287,7 @@
           <w:lang w:val="sr-Latn-RS"/>
         </w:rPr>
       </w:pPr>
-      <w:bookmarkStart w:id="4" w:name="_Toc40602726"/>
+      <w:bookmarkStart w:id="5" w:name="_Toc42500458"/>
       <w:r>
         <w:rPr>
           <w:sz w:val="36"/>
@@ -4262,7 +4296,7 @@
         </w:rPr>
         <w:t>4.1 GOST</w:t>
       </w:r>
-      <w:bookmarkEnd w:id="4"/>
+      <w:bookmarkEnd w:id="5"/>
     </w:p>
     <w:p>
       <w:pPr>
@@ -4599,7 +4633,7 @@
           <w:lang w:val="sr-Latn-RS"/>
         </w:rPr>
       </w:pPr>
-      <w:bookmarkStart w:id="5" w:name="_Toc40602727"/>
+      <w:bookmarkStart w:id="6" w:name="_Toc42500459"/>
       <w:r>
         <w:rPr>
           <w:sz w:val="36"/>
@@ -4624,7 +4658,7 @@
         </w:rPr>
         <w:t xml:space="preserve"> KORISNIK</w:t>
       </w:r>
-      <w:bookmarkEnd w:id="5"/>
+      <w:bookmarkEnd w:id="6"/>
     </w:p>
     <w:p>
       <w:pPr>
@@ -4756,31 +4790,7 @@
           <w:szCs w:val="24"/>
           <w:lang w:val="sr-Latn-RS"/>
         </w:rPr>
-        <w:t>e</w:t>
-      </w:r>
-      <w:r>
-        <w:rPr>
-          <w:sz w:val="24"/>
-          <w:szCs w:val="24"/>
-          <w:lang w:val="sr-Latn-RS"/>
-        </w:rPr>
-        <w:t>, mogućnost izdavanja duplikata u slučaju gubitka</w:t>
-      </w:r>
-      <w:r>
-        <w:rPr>
-          <w:sz w:val="24"/>
-          <w:szCs w:val="24"/>
-          <w:lang w:val="sr-Latn-RS"/>
-        </w:rPr>
-        <w:t xml:space="preserve"> kartice</w:t>
-      </w:r>
-      <w:r>
-        <w:rPr>
-          <w:sz w:val="24"/>
-          <w:szCs w:val="24"/>
-          <w:lang w:val="sr-Latn-RS"/>
-        </w:rPr>
-        <w:t>. Za sprovođenje tih funkcionalnosti zadužen je</w:t>
+        <w:t>e. Za sprovođenje tih funkcionalnosti zadužen je</w:t>
       </w:r>
       <w:r>
         <w:rPr>
@@ -4858,6 +4868,26 @@
         </w:rPr>
         <w:t>Registrovanom korisniku, pri izlasku sa parkinga, operater izdaje račun na osnovu eventualnih kazni.</w:t>
       </w:r>
+    </w:p>
+    <w:p>
+      <w:pPr>
+        <w:jc w:val="both"/>
+        <w:rPr>
+          <w:sz w:val="24"/>
+          <w:szCs w:val="24"/>
+          <w:lang w:val="sr-Latn-RS"/>
+        </w:rPr>
+      </w:pPr>
+    </w:p>
+    <w:p>
+      <w:pPr>
+        <w:jc w:val="both"/>
+        <w:rPr>
+          <w:sz w:val="24"/>
+          <w:szCs w:val="24"/>
+          <w:lang w:val="sr-Latn-RS"/>
+        </w:rPr>
+      </w:pPr>
     </w:p>
     <w:p>
       <w:pPr>
@@ -4886,17 +4916,16 @@
           <w:lang w:val="sr-Latn-RS"/>
         </w:rPr>
       </w:pPr>
-      <w:bookmarkStart w:id="6" w:name="_Toc40602728"/>
+      <w:bookmarkStart w:id="7" w:name="_Toc42500460"/>
       <w:r>
         <w:rPr>
           <w:sz w:val="36"/>
           <w:szCs w:val="36"/>
           <w:lang w:val="sr-Latn-RS"/>
         </w:rPr>
-        <w:lastRenderedPageBreak/>
         <w:t>4.3 KONTROLOR</w:t>
       </w:r>
-      <w:bookmarkEnd w:id="6"/>
+      <w:bookmarkEnd w:id="7"/>
     </w:p>
     <w:p>
       <w:pPr>
@@ -5039,7 +5068,7 @@
           <w:lang w:val="sr-Latn-RS"/>
         </w:rPr>
       </w:pPr>
-      <w:bookmarkStart w:id="7" w:name="_Toc40602729"/>
+      <w:bookmarkStart w:id="8" w:name="_Toc42500461"/>
       <w:r>
         <w:rPr>
           <w:sz w:val="36"/>
@@ -5048,7 +5077,7 @@
         </w:rPr>
         <w:t>4.4 OPERATER</w:t>
       </w:r>
-      <w:bookmarkEnd w:id="7"/>
+      <w:bookmarkEnd w:id="8"/>
     </w:p>
     <w:p>
       <w:pPr>
@@ -5176,6 +5205,13 @@
         </w:rPr>
         <w:t>.</w:t>
       </w:r>
+    </w:p>
+    <w:p>
+      <w:pPr>
+        <w:rPr>
+          <w:lang w:val="sr-Latn-RS"/>
+        </w:rPr>
+      </w:pPr>
     </w:p>
     <w:p>
       <w:pPr>
@@ -5235,14 +5271,13 @@
           <w:lang w:val="sr-Latn-RS"/>
         </w:rPr>
       </w:pPr>
-      <w:bookmarkStart w:id="8" w:name="_Toc40602730"/>
+      <w:bookmarkStart w:id="9" w:name="_Toc42500462"/>
       <w:r>
         <w:rPr>
           <w:sz w:val="36"/>
           <w:szCs w:val="36"/>
           <w:lang w:val="sr-Latn-RS"/>
         </w:rPr>
-        <w:lastRenderedPageBreak/>
         <w:t>4.</w:t>
       </w:r>
       <w:r>
@@ -5269,7 +5304,7 @@
         </w:rPr>
         <w:t>ADMIN</w:t>
       </w:r>
-      <w:bookmarkEnd w:id="8"/>
+      <w:bookmarkEnd w:id="9"/>
     </w:p>
     <w:p>
       <w:pPr>
@@ -5509,7 +5544,55 @@
           <w:szCs w:val="24"/>
           <w:lang w:val="sr-Latn-RS"/>
         </w:rPr>
-        <w:t xml:space="preserve"> pronaći podatke vezane za nju na osnovu registarskih tablica, tako što se nađe kartica vezana za te tablice sa trenutno aktivnim boravkom. Korisnik je dužan da plati iznos za taj boravak, kao I eventualne kazne. Kartica I podaci vezani za nju se briše iz baze.</w:t>
+        <w:t xml:space="preserve"> pronaći podatke vezane za nju na osnovu registarskih tablica, tako što se nađe kartica vezana za te tablice sa trenutno aktivnim boravkom. Korisnik je dužan da plati iznos za taj boravak, kao </w:t>
+      </w:r>
+      <w:r>
+        <w:rPr>
+          <w:sz w:val="24"/>
+          <w:szCs w:val="24"/>
+          <w:lang w:val="sr-Latn-RS"/>
+        </w:rPr>
+        <w:t>i</w:t>
+      </w:r>
+      <w:r>
+        <w:rPr>
+          <w:sz w:val="24"/>
+          <w:szCs w:val="24"/>
+          <w:lang w:val="sr-Latn-RS"/>
+        </w:rPr>
+        <w:t xml:space="preserve"> eventualne kazne. Kartica </w:t>
+      </w:r>
+      <w:r>
+        <w:rPr>
+          <w:sz w:val="24"/>
+          <w:szCs w:val="24"/>
+          <w:lang w:val="sr-Latn-RS"/>
+        </w:rPr>
+        <w:t>i</w:t>
+      </w:r>
+      <w:r>
+        <w:rPr>
+          <w:sz w:val="24"/>
+          <w:szCs w:val="24"/>
+          <w:lang w:val="sr-Latn-RS"/>
+        </w:rPr>
+        <w:t xml:space="preserve"> podaci vezani za nju se briš</w:t>
+      </w:r>
+      <w:r>
+        <w:rPr>
+          <w:sz w:val="24"/>
+          <w:szCs w:val="24"/>
+          <w:lang w:val="sr-Latn-RS"/>
+        </w:rPr>
+        <w:t>u</w:t>
+      </w:r>
+      <w:r>
+        <w:rPr>
+          <w:sz w:val="24"/>
+          <w:szCs w:val="24"/>
+          <w:lang w:val="sr-Latn-RS"/>
+        </w:rPr>
+        <w:t xml:space="preserve"> iz baze.</w:t>
       </w:r>
     </w:p>
     <w:p>
@@ -5625,49 +5708,40 @@
     </w:p>
     <w:p>
       <w:pPr>
+        <w:rPr>
+          <w:lang w:val="sr-Latn-RS"/>
+        </w:rPr>
+      </w:pPr>
+    </w:p>
+    <w:p>
+      <w:pPr>
+        <w:rPr>
+          <w:lang w:val="sr-Latn-RS"/>
+        </w:rPr>
+      </w:pPr>
+    </w:p>
+    <w:p>
+      <w:pPr>
+        <w:rPr>
+          <w:lang w:val="sr-Latn-RS"/>
+        </w:rPr>
+      </w:pPr>
+    </w:p>
+    <w:p>
+      <w:pPr>
         <w:pStyle w:val="Heading1"/>
-        <w:jc w:val="left"/>
-        <w:rPr>
-          <w:lang w:val="sr-Latn-RS"/>
-        </w:rPr>
-      </w:pPr>
-      <w:bookmarkStart w:id="9" w:name="_Toc40602731"/>
-    </w:p>
-    <w:p>
-      <w:pPr>
-        <w:rPr>
-          <w:lang w:val="sr-Latn-RS"/>
-        </w:rPr>
-      </w:pPr>
-    </w:p>
-    <w:p>
-      <w:pPr>
-        <w:rPr>
-          <w:lang w:val="sr-Latn-RS"/>
-        </w:rPr>
-      </w:pPr>
-    </w:p>
-    <w:p>
-      <w:pPr>
-        <w:rPr>
-          <w:lang w:val="sr-Latn-RS"/>
-        </w:rPr>
-      </w:pPr>
-    </w:p>
-    <w:p>
-      <w:pPr>
-        <w:pStyle w:val="Heading1"/>
-        <w:rPr>
-          <w:lang w:val="sr-Latn-RS"/>
-        </w:rPr>
-      </w:pPr>
+        <w:rPr>
+          <w:lang w:val="sr-Latn-RS"/>
+        </w:rPr>
+      </w:pPr>
+      <w:bookmarkStart w:id="10" w:name="_Toc42500463"/>
       <w:r>
         <w:rPr>
           <w:lang w:val="sr-Latn-RS"/>
         </w:rPr>
         <w:t>5 FUNKCIONALNOSTI</w:t>
       </w:r>
-      <w:bookmarkEnd w:id="9"/>
+      <w:bookmarkEnd w:id="10"/>
     </w:p>
     <w:p>
       <w:pPr>
@@ -6778,6 +6852,17 @@
     <w:p>
       <w:pPr>
         <w:ind w:left="720"/>
+        <w:jc w:val="both"/>
+        <w:rPr>
+          <w:sz w:val="24"/>
+          <w:szCs w:val="24"/>
+          <w:lang w:val="sr-Latn-RS"/>
+        </w:rPr>
+      </w:pPr>
+    </w:p>
+    <w:p>
+      <w:pPr>
+        <w:ind w:left="720"/>
         <w:rPr>
           <w:sz w:val="24"/>
           <w:szCs w:val="24"/>
@@ -6809,7 +6894,6 @@
           <w:szCs w:val="28"/>
           <w:lang w:val="sr-Latn-RS"/>
         </w:rPr>
-        <w:lastRenderedPageBreak/>
         <w:t xml:space="preserve">OBNOVA KARTICE </w:t>
       </w:r>
       <w:r>
@@ -7296,7 +7380,6 @@
     </w:p>
     <w:p>
       <w:pPr>
-        <w:pStyle w:val="ListParagraph"/>
         <w:rPr>
           <w:sz w:val="24"/>
           <w:szCs w:val="24"/>
@@ -7338,7 +7421,6 @@
           <w:szCs w:val="28"/>
           <w:lang w:val="sr-Latn-RS"/>
         </w:rPr>
-        <w:lastRenderedPageBreak/>
         <w:t>KAZNA</w:t>
       </w:r>
     </w:p>
@@ -7605,7 +7687,6 @@
           <w:lang w:val="sr-Latn-RS"/>
         </w:rPr>
       </w:pPr>
-      <w:bookmarkStart w:id="10" w:name="_Toc40602732"/>
     </w:p>
     <w:p>
       <w:pPr>
@@ -7614,13 +7695,14 @@
           <w:lang w:val="sr-Latn-RS"/>
         </w:rPr>
       </w:pPr>
+      <w:bookmarkStart w:id="11" w:name="_Toc42500464"/>
       <w:r>
         <w:rPr>
           <w:lang w:val="sr-Latn-RS"/>
         </w:rPr>
         <w:t>6 TEHNOLOGIJA</w:t>
       </w:r>
-      <w:bookmarkEnd w:id="10"/>
+      <w:bookmarkEnd w:id="11"/>
     </w:p>
     <w:p>
       <w:pPr>
@@ -7810,29 +7892,21 @@
       </w:r>
       <w:r>
         <w:rPr>
-          <w:sz w:val="24"/>
-          <w:szCs w:val="24"/>
-          <w:lang w:val="sr-Latn-RS"/>
-        </w:rPr>
-        <w:t xml:space="preserve">, </w:t>
-      </w:r>
-      <w:r>
-        <w:rPr>
           <w:i/>
           <w:iCs/>
           <w:sz w:val="24"/>
           <w:szCs w:val="24"/>
           <w:lang w:val="sr-Latn-RS"/>
         </w:rPr>
-        <w:t xml:space="preserve">HTML5, CSS3, JavaScript </w:t>
-      </w:r>
-      <w:r>
-        <w:rPr>
-          <w:sz w:val="24"/>
-          <w:szCs w:val="24"/>
-          <w:lang w:val="sr-Latn-RS"/>
-        </w:rPr>
-        <w:t xml:space="preserve">i </w:t>
+        <w:t xml:space="preserve"> (Web Framework)</w:t>
+      </w:r>
+      <w:r>
+        <w:rPr>
+          <w:sz w:val="24"/>
+          <w:szCs w:val="24"/>
+          <w:lang w:val="sr-Latn-RS"/>
+        </w:rPr>
+        <w:t xml:space="preserve">, </w:t>
       </w:r>
       <w:r>
         <w:rPr>
@@ -7842,69 +7916,15 @@
           <w:szCs w:val="24"/>
           <w:lang w:val="sr-Latn-RS"/>
         </w:rPr>
-        <w:t xml:space="preserve">jQuery </w:t>
-      </w:r>
-      <w:r>
-        <w:rPr>
-          <w:sz w:val="24"/>
-          <w:szCs w:val="24"/>
-          <w:lang w:val="sr-Latn-RS"/>
-        </w:rPr>
-        <w:t>kao i druge sli</w:t>
-      </w:r>
-      <w:r>
-        <w:rPr>
-          <w:sz w:val="24"/>
-          <w:szCs w:val="24"/>
-          <w:lang w:val="sr-Latn-RS"/>
-        </w:rPr>
-        <w:t>č</w:t>
-      </w:r>
-      <w:r>
-        <w:rPr>
-          <w:sz w:val="24"/>
-          <w:szCs w:val="24"/>
-          <w:lang w:val="sr-Latn-RS"/>
-        </w:rPr>
-        <w:t>ne biblioteke.</w:t>
-      </w:r>
-    </w:p>
-    <w:p>
-      <w:pPr>
-        <w:jc w:val="both"/>
-        <w:rPr>
-          <w:sz w:val="24"/>
-          <w:szCs w:val="24"/>
-          <w:lang w:val="sr-Latn-RS"/>
-        </w:rPr>
-      </w:pPr>
-    </w:p>
-    <w:p>
-      <w:pPr>
-        <w:jc w:val="both"/>
-        <w:rPr>
-          <w:sz w:val="24"/>
-          <w:szCs w:val="24"/>
-          <w:lang w:val="sr-Latn-RS"/>
-        </w:rPr>
-      </w:pPr>
-    </w:p>
-    <w:p>
-      <w:pPr>
-        <w:jc w:val="both"/>
-        <w:rPr>
-          <w:sz w:val="24"/>
-          <w:szCs w:val="24"/>
-          <w:lang w:val="sr-Latn-RS"/>
-        </w:rPr>
-      </w:pPr>
-      <w:r>
-        <w:rPr>
-          <w:sz w:val="24"/>
-          <w:szCs w:val="24"/>
-          <w:lang w:val="sr-Latn-RS"/>
-        </w:rPr>
-        <w:t xml:space="preserve">Za </w:t>
+        <w:t xml:space="preserve">HTML5, CSS3, JavaScript </w:t>
+      </w:r>
+      <w:r>
+        <w:rPr>
+          <w:sz w:val="24"/>
+          <w:szCs w:val="24"/>
+          <w:lang w:val="sr-Latn-RS"/>
+        </w:rPr>
+        <w:t xml:space="preserve">i </w:t>
       </w:r>
       <w:r>
         <w:rPr>
@@ -7914,39 +7934,69 @@
           <w:szCs w:val="24"/>
           <w:lang w:val="sr-Latn-RS"/>
         </w:rPr>
-        <w:t xml:space="preserve">backend </w:t>
-      </w:r>
-      <w:r>
-        <w:rPr>
-          <w:sz w:val="24"/>
-          <w:szCs w:val="24"/>
-          <w:lang w:val="sr-Latn-RS"/>
-        </w:rPr>
-        <w:t>ć</w:t>
-      </w:r>
-      <w:r>
-        <w:rPr>
-          <w:sz w:val="24"/>
-          <w:szCs w:val="24"/>
-          <w:lang w:val="sr-Latn-RS"/>
-        </w:rPr>
-        <w:t>e biti kori</w:t>
-      </w:r>
-      <w:r>
-        <w:rPr>
-          <w:sz w:val="24"/>
-          <w:szCs w:val="24"/>
-          <w:lang w:val="sr-Latn-RS"/>
-        </w:rPr>
-        <w:t>šć</w:t>
-      </w:r>
-      <w:r>
-        <w:rPr>
-          <w:sz w:val="24"/>
-          <w:szCs w:val="24"/>
-          <w:lang w:val="sr-Latn-RS"/>
-        </w:rPr>
-        <w:t xml:space="preserve">en </w:t>
+        <w:t xml:space="preserve">jQuery </w:t>
+      </w:r>
+      <w:r>
+        <w:rPr>
+          <w:sz w:val="24"/>
+          <w:szCs w:val="24"/>
+          <w:lang w:val="sr-Latn-RS"/>
+        </w:rPr>
+        <w:t>kao i druge sli</w:t>
+      </w:r>
+      <w:r>
+        <w:rPr>
+          <w:sz w:val="24"/>
+          <w:szCs w:val="24"/>
+          <w:lang w:val="sr-Latn-RS"/>
+        </w:rPr>
+        <w:t>č</w:t>
+      </w:r>
+      <w:r>
+        <w:rPr>
+          <w:sz w:val="24"/>
+          <w:szCs w:val="24"/>
+          <w:lang w:val="sr-Latn-RS"/>
+        </w:rPr>
+        <w:t>ne biblioteke.</w:t>
+      </w:r>
+    </w:p>
+    <w:p>
+      <w:pPr>
+        <w:jc w:val="both"/>
+        <w:rPr>
+          <w:sz w:val="24"/>
+          <w:szCs w:val="24"/>
+          <w:lang w:val="sr-Latn-RS"/>
+        </w:rPr>
+      </w:pPr>
+    </w:p>
+    <w:p>
+      <w:pPr>
+        <w:jc w:val="both"/>
+        <w:rPr>
+          <w:sz w:val="24"/>
+          <w:szCs w:val="24"/>
+          <w:lang w:val="sr-Latn-RS"/>
+        </w:rPr>
+      </w:pPr>
+    </w:p>
+    <w:p>
+      <w:pPr>
+        <w:jc w:val="both"/>
+        <w:rPr>
+          <w:sz w:val="24"/>
+          <w:szCs w:val="24"/>
+          <w:lang w:val="sr-Latn-RS"/>
+        </w:rPr>
+      </w:pPr>
+      <w:r>
+        <w:rPr>
+          <w:sz w:val="24"/>
+          <w:szCs w:val="24"/>
+          <w:lang w:val="sr-Latn-RS"/>
+        </w:rPr>
+        <w:t xml:space="preserve">Za </w:t>
       </w:r>
       <w:r>
         <w:rPr>
@@ -7956,7 +8006,39 @@
           <w:szCs w:val="24"/>
           <w:lang w:val="sr-Latn-RS"/>
         </w:rPr>
-        <w:t>C</w:t>
+        <w:t xml:space="preserve">backend </w:t>
+      </w:r>
+      <w:r>
+        <w:rPr>
+          <w:sz w:val="24"/>
+          <w:szCs w:val="24"/>
+          <w:lang w:val="sr-Latn-RS"/>
+        </w:rPr>
+        <w:t>ć</w:t>
+      </w:r>
+      <w:r>
+        <w:rPr>
+          <w:sz w:val="24"/>
+          <w:szCs w:val="24"/>
+          <w:lang w:val="sr-Latn-RS"/>
+        </w:rPr>
+        <w:t>e biti kori</w:t>
+      </w:r>
+      <w:r>
+        <w:rPr>
+          <w:sz w:val="24"/>
+          <w:szCs w:val="24"/>
+          <w:lang w:val="sr-Latn-RS"/>
+        </w:rPr>
+        <w:t>šć</w:t>
+      </w:r>
+      <w:r>
+        <w:rPr>
+          <w:sz w:val="24"/>
+          <w:szCs w:val="24"/>
+          <w:lang w:val="sr-Latn-RS"/>
+        </w:rPr>
+        <w:t xml:space="preserve">en </w:t>
       </w:r>
       <w:r>
         <w:rPr>
@@ -7966,7 +8048,7 @@
           <w:szCs w:val="24"/>
           <w:lang w:val="sr-Latn-RS"/>
         </w:rPr>
-        <w:t>ODEIGNITER4</w:t>
+        <w:t>C</w:t>
       </w:r>
       <w:r>
         <w:rPr>
@@ -7976,63 +8058,7 @@
           <w:szCs w:val="24"/>
           <w:lang w:val="sr-Latn-RS"/>
         </w:rPr>
-        <w:t xml:space="preserve"> (PHP FRAMEWORK)</w:t>
-      </w:r>
-      <w:r>
-        <w:rPr>
-          <w:sz w:val="24"/>
-          <w:szCs w:val="24"/>
-          <w:lang w:val="sr-Latn-RS"/>
-        </w:rPr>
-        <w:t xml:space="preserve">, a </w:t>
-      </w:r>
-      <w:r>
-        <w:rPr>
-          <w:sz w:val="24"/>
-          <w:szCs w:val="24"/>
-          <w:lang w:val="sr-Latn-RS"/>
-        </w:rPr>
-        <w:t>š</w:t>
-      </w:r>
-      <w:r>
-        <w:rPr>
-          <w:sz w:val="24"/>
-          <w:szCs w:val="24"/>
-          <w:lang w:val="sr-Latn-RS"/>
-        </w:rPr>
-        <w:t>to se ti</w:t>
-      </w:r>
-      <w:r>
-        <w:rPr>
-          <w:sz w:val="24"/>
-          <w:szCs w:val="24"/>
-          <w:lang w:val="sr-Latn-RS"/>
-        </w:rPr>
-        <w:t>č</w:t>
-      </w:r>
-      <w:r>
-        <w:rPr>
-          <w:sz w:val="24"/>
-          <w:szCs w:val="24"/>
-          <w:lang w:val="sr-Latn-RS"/>
-        </w:rPr>
-        <w:t>e baze podataka, koristi</w:t>
-      </w:r>
-      <w:r>
-        <w:rPr>
-          <w:sz w:val="24"/>
-          <w:szCs w:val="24"/>
-          <w:lang w:val="sr-Latn-RS"/>
-        </w:rPr>
-        <w:t>ć</w:t>
-      </w:r>
-      <w:r>
-        <w:rPr>
-          <w:sz w:val="24"/>
-          <w:szCs w:val="24"/>
-          <w:lang w:val="sr-Latn-RS"/>
-        </w:rPr>
-        <w:t xml:space="preserve">e se </w:t>
+        <w:t>odeIgniter</w:t>
       </w:r>
       <w:r>
         <w:rPr>
@@ -8042,6 +8068,122 @@
           <w:szCs w:val="24"/>
           <w:lang w:val="sr-Latn-RS"/>
         </w:rPr>
+        <w:t>4</w:t>
+      </w:r>
+      <w:r>
+        <w:rPr>
+          <w:i/>
+          <w:iCs/>
+          <w:sz w:val="24"/>
+          <w:szCs w:val="24"/>
+          <w:lang w:val="sr-Latn-RS"/>
+        </w:rPr>
+        <w:t xml:space="preserve"> (P</w:t>
+      </w:r>
+      <w:r>
+        <w:rPr>
+          <w:i/>
+          <w:iCs/>
+          <w:sz w:val="24"/>
+          <w:szCs w:val="24"/>
+          <w:lang w:val="sr-Latn-RS"/>
+        </w:rPr>
+        <w:t>hp</w:t>
+      </w:r>
+      <w:r>
+        <w:rPr>
+          <w:i/>
+          <w:iCs/>
+          <w:sz w:val="24"/>
+          <w:szCs w:val="24"/>
+          <w:lang w:val="sr-Latn-RS"/>
+        </w:rPr>
+        <w:t xml:space="preserve"> F</w:t>
+      </w:r>
+      <w:r>
+        <w:rPr>
+          <w:i/>
+          <w:iCs/>
+          <w:sz w:val="24"/>
+          <w:szCs w:val="24"/>
+          <w:lang w:val="sr-Latn-RS"/>
+        </w:rPr>
+        <w:t>ramework</w:t>
+      </w:r>
+      <w:r>
+        <w:rPr>
+          <w:i/>
+          <w:iCs/>
+          <w:sz w:val="24"/>
+          <w:szCs w:val="24"/>
+          <w:lang w:val="sr-Latn-RS"/>
+        </w:rPr>
+        <w:t>)</w:t>
+      </w:r>
+      <w:r>
+        <w:rPr>
+          <w:sz w:val="24"/>
+          <w:szCs w:val="24"/>
+          <w:lang w:val="sr-Latn-RS"/>
+        </w:rPr>
+        <w:t xml:space="preserve">, a </w:t>
+      </w:r>
+      <w:r>
+        <w:rPr>
+          <w:sz w:val="24"/>
+          <w:szCs w:val="24"/>
+          <w:lang w:val="sr-Latn-RS"/>
+        </w:rPr>
+        <w:t>š</w:t>
+      </w:r>
+      <w:r>
+        <w:rPr>
+          <w:sz w:val="24"/>
+          <w:szCs w:val="24"/>
+          <w:lang w:val="sr-Latn-RS"/>
+        </w:rPr>
+        <w:t>to se ti</w:t>
+      </w:r>
+      <w:r>
+        <w:rPr>
+          <w:sz w:val="24"/>
+          <w:szCs w:val="24"/>
+          <w:lang w:val="sr-Latn-RS"/>
+        </w:rPr>
+        <w:t>č</w:t>
+      </w:r>
+      <w:r>
+        <w:rPr>
+          <w:sz w:val="24"/>
+          <w:szCs w:val="24"/>
+          <w:lang w:val="sr-Latn-RS"/>
+        </w:rPr>
+        <w:t>e baze podataka, koristi</w:t>
+      </w:r>
+      <w:r>
+        <w:rPr>
+          <w:sz w:val="24"/>
+          <w:szCs w:val="24"/>
+          <w:lang w:val="sr-Latn-RS"/>
+        </w:rPr>
+        <w:t>ć</w:t>
+      </w:r>
+      <w:r>
+        <w:rPr>
+          <w:sz w:val="24"/>
+          <w:szCs w:val="24"/>
+          <w:lang w:val="sr-Latn-RS"/>
+        </w:rPr>
+        <w:t xml:space="preserve">e se </w:t>
+      </w:r>
+      <w:r>
+        <w:rPr>
+          <w:i/>
+          <w:iCs/>
+          <w:sz w:val="24"/>
+          <w:szCs w:val="24"/>
+          <w:lang w:val="sr-Latn-RS"/>
+        </w:rPr>
         <w:t>mySQL</w:t>
       </w:r>
       <w:r>
@@ -8087,14 +8229,14 @@
           <w:lang w:val="sr-Latn-RS"/>
         </w:rPr>
       </w:pPr>
-      <w:bookmarkStart w:id="11" w:name="_Toc40602733"/>
+      <w:bookmarkStart w:id="12" w:name="_Toc42500465"/>
       <w:r>
         <w:rPr>
           <w:lang w:val="sr-Latn-RS"/>
         </w:rPr>
         <w:t>7 DOKUMENTACIJA</w:t>
       </w:r>
-      <w:bookmarkEnd w:id="11"/>
+      <w:bookmarkEnd w:id="12"/>
     </w:p>
     <w:p>
       <w:pPr>
@@ -8294,7 +8436,7 @@
           <w:lang w:val="sr-Latn-RS"/>
         </w:rPr>
       </w:pPr>
-      <w:bookmarkStart w:id="12" w:name="_Toc40602734"/>
+      <w:bookmarkStart w:id="13" w:name="_Toc42500466"/>
       <w:r>
         <w:rPr>
           <w:lang w:val="sr-Latn-RS"/>
@@ -8325,7 +8467,7 @@
         </w:rPr>
         <w:t>ENJA)</w:t>
       </w:r>
-      <w:bookmarkEnd w:id="12"/>
+      <w:bookmarkEnd w:id="13"/>
     </w:p>
     <w:p>
       <w:pPr>
@@ -8454,7 +8596,7 @@
 </file>
 
 <file path=word/endnotes.xml><?xml version="1.0" encoding="utf-8"?>
-<w:endnotes xmlns:wpc="http://schemas.microsoft.com/office/word/2010/wordprocessingCanvas" xmlns:cx="http://schemas.microsoft.com/office/drawing/2014/chartex" xmlns:cx1="http://schemas.microsoft.com/office/drawing/2015/9/8/chartex" xmlns:cx2="http://schemas.microsoft.com/office/drawing/2015/10/21/chartex" xmlns:cx3="http://schemas.microsoft.com/office/drawing/2016/5/9/chartex" xmlns:cx4="http://schemas.microsoft.com/office/drawing/2016/5/10/chartex" xmlns:cx5="http://schemas.microsoft.com/office/drawing/2016/5/11/chartex" xmlns:cx6="http://schemas.microsoft.com/office/drawing/2016/5/12/chartex" xmlns:cx7="http://schemas.microsoft.com/office/drawing/2016/5/13/chartex" xmlns:cx8="http://schemas.microsoft.com/office/drawing/2016/5/14/chartex" xmlns:mc="http://schemas.openxmlformats.org/markup-compatibility/2006" xmlns:aink="http://schemas.microsoft.com/office/drawing/2016/ink" xmlns:am3d="http://schemas.microsoft.com/office/drawing/2017/model3d" xmlns:o="urn:schemas-microsoft-com:office:office" xmlns:r="http://schemas.openxmlformats.org/officeDocument/2006/relationships" xmlns:m="http://schemas.openxmlformats.org/officeDocument/2006/math" xmlns:v="urn:schemas-microsoft-com:vml" xmlns:wp14="http://schemas.microsoft.com/office/word/2010/wordprocessingDrawing" xmlns:wp="http://schemas.openxmlformats.org/drawingml/2006/wordprocessingDrawing" xmlns:w10="urn:schemas-microsoft-com:office:word" xmlns:w="http://schemas.openxmlformats.org/wordprocessingml/2006/main" xmlns:w14="http://schemas.microsoft.com/office/word/2010/wordml" xmlns:w15="http://schemas.microsoft.com/office/word/2012/wordml" xmlns:w16cex="http://schemas.microsoft.com/office/word/2018/wordml/cex" xmlns:w16cid="http://schemas.microsoft.com/office/word/2016/wordml/cid" xmlns:w16="http://schemas.microsoft.com/office/word/2018/wordml" xmlns:w16se="http://schemas.microsoft.com/office/word/2015/wordml/symex" xmlns:wpg="http://schemas.microsoft.com/office/word/2010/wordprocessingGroup" xmlns:wpi="http://schemas.microsoft.com/office/word/2010/wordprocessingInk" xmlns:wne="http://schemas.microsoft.com/office/word/2006/wordml" xmlns:wps="http://schemas.microsoft.com/office/word/2010/wordprocessingShape" mc:Ignorable="w14 w15 w16se w16cid w16 w16cex wp14">
+<w:endnotes xmlns:wpc="http://schemas.microsoft.com/office/word/2010/wordprocessingCanvas" xmlns:cx="http://schemas.microsoft.com/office/drawing/2014/chartex" xmlns:cx1="http://schemas.microsoft.com/office/drawing/2015/9/8/chartex" xmlns:cx2="http://schemas.microsoft.com/office/drawing/2015/10/21/chartex" xmlns:cx3="http://schemas.microsoft.com/office/drawing/2016/5/9/chartex" xmlns:cx4="http://schemas.microsoft.com/office/drawing/2016/5/10/chartex" xmlns:cx5="http://schemas.microsoft.com/office/drawing/2016/5/11/chartex" xmlns:cx6="http://schemas.microsoft.com/office/drawing/2016/5/12/chartex" xmlns:cx7="http://schemas.microsoft.com/office/drawing/2016/5/13/chartex" xmlns:cx8="http://schemas.microsoft.com/office/drawing/2016/5/14/chartex" xmlns:mc="http://schemas.openxmlformats.org/markup-compatibility/2006" xmlns:aink="http://schemas.microsoft.com/office/drawing/2016/ink" xmlns:am3d="http://schemas.microsoft.com/office/drawing/2017/model3d" xmlns:o="urn:schemas-microsoft-com:office:office" xmlns:r="http://schemas.openxmlformats.org/officeDocument/2006/relationships" xmlns:m="http://schemas.openxmlformats.org/officeDocument/2006/math" xmlns:v="urn:schemas-microsoft-com:vml" xmlns:wp14="http://schemas.microsoft.com/office/word/2010/wordprocessingDrawing" xmlns:wp="http://schemas.openxmlformats.org/drawingml/2006/wordprocessingDrawing" xmlns:w10="urn:schemas-microsoft-com:office:word" xmlns:w="http://schemas.openxmlformats.org/wordprocessingml/2006/main" xmlns:w14="http://schemas.microsoft.com/office/word/2010/wordml" xmlns:w15="http://schemas.microsoft.com/office/word/2012/wordml" xmlns:w16cid="http://schemas.microsoft.com/office/word/2016/wordml/cid" xmlns:w16se="http://schemas.microsoft.com/office/word/2015/wordml/symex" xmlns:wpg="http://schemas.microsoft.com/office/word/2010/wordprocessingGroup" xmlns:wpi="http://schemas.microsoft.com/office/word/2010/wordprocessingInk" xmlns:wne="http://schemas.microsoft.com/office/word/2006/wordml" xmlns:wps="http://schemas.microsoft.com/office/word/2010/wordprocessingShape" mc:Ignorable="w14 w15 w16se w16cid wp14">
   <w:endnote w:type="separator" w:id="-1">
     <w:p>
       <w:pPr>
@@ -8479,7 +8621,7 @@
 </file>
 
 <file path=word/footer1.xml><?xml version="1.0" encoding="utf-8"?>
-<w:ftr xmlns:wpc="http://schemas.microsoft.com/office/word/2010/wordprocessingCanvas" xmlns:cx="http://schemas.microsoft.com/office/drawing/2014/chartex" xmlns:cx1="http://schemas.microsoft.com/office/drawing/2015/9/8/chartex" xmlns:cx2="http://schemas.microsoft.com/office/drawing/2015/10/21/chartex" xmlns:cx3="http://schemas.microsoft.com/office/drawing/2016/5/9/chartex" xmlns:cx4="http://schemas.microsoft.com/office/drawing/2016/5/10/chartex" xmlns:cx5="http://schemas.microsoft.com/office/drawing/2016/5/11/chartex" xmlns:cx6="http://schemas.microsoft.com/office/drawing/2016/5/12/chartex" xmlns:cx7="http://schemas.microsoft.com/office/drawing/2016/5/13/chartex" xmlns:cx8="http://schemas.microsoft.com/office/drawing/2016/5/14/chartex" xmlns:mc="http://schemas.openxmlformats.org/markup-compatibility/2006" xmlns:aink="http://schemas.microsoft.com/office/drawing/2016/ink" xmlns:am3d="http://schemas.microsoft.com/office/drawing/2017/model3d" xmlns:o="urn:schemas-microsoft-com:office:office" xmlns:r="http://schemas.openxmlformats.org/officeDocument/2006/relationships" xmlns:m="http://schemas.openxmlformats.org/officeDocument/2006/math" xmlns:v="urn:schemas-microsoft-com:vml" xmlns:wp14="http://schemas.microsoft.com/office/word/2010/wordprocessingDrawing" xmlns:wp="http://schemas.openxmlformats.org/drawingml/2006/wordprocessingDrawing" xmlns:w10="urn:schemas-microsoft-com:office:word" xmlns:w="http://schemas.openxmlformats.org/wordprocessingml/2006/main" xmlns:w14="http://schemas.microsoft.com/office/word/2010/wordml" xmlns:w15="http://schemas.microsoft.com/office/word/2012/wordml" xmlns:w16cex="http://schemas.microsoft.com/office/word/2018/wordml/cex" xmlns:w16cid="http://schemas.microsoft.com/office/word/2016/wordml/cid" xmlns:w16="http://schemas.microsoft.com/office/word/2018/wordml" xmlns:w16se="http://schemas.microsoft.com/office/word/2015/wordml/symex" xmlns:wpg="http://schemas.microsoft.com/office/word/2010/wordprocessingGroup" xmlns:wpi="http://schemas.microsoft.com/office/word/2010/wordprocessingInk" xmlns:wne="http://schemas.microsoft.com/office/word/2006/wordml" xmlns:wps="http://schemas.microsoft.com/office/word/2010/wordprocessingShape" mc:Ignorable="w14 w15 w16se w16cid w16 w16cex wp14">
+<w:ftr xmlns:wpc="http://schemas.microsoft.com/office/word/2010/wordprocessingCanvas" xmlns:cx="http://schemas.microsoft.com/office/drawing/2014/chartex" xmlns:cx1="http://schemas.microsoft.com/office/drawing/2015/9/8/chartex" xmlns:cx2="http://schemas.microsoft.com/office/drawing/2015/10/21/chartex" xmlns:cx3="http://schemas.microsoft.com/office/drawing/2016/5/9/chartex" xmlns:cx4="http://schemas.microsoft.com/office/drawing/2016/5/10/chartex" xmlns:cx5="http://schemas.microsoft.com/office/drawing/2016/5/11/chartex" xmlns:cx6="http://schemas.microsoft.com/office/drawing/2016/5/12/chartex" xmlns:cx7="http://schemas.microsoft.com/office/drawing/2016/5/13/chartex" xmlns:cx8="http://schemas.microsoft.com/office/drawing/2016/5/14/chartex" xmlns:mc="http://schemas.openxmlformats.org/markup-compatibility/2006" xmlns:aink="http://schemas.microsoft.com/office/drawing/2016/ink" xmlns:am3d="http://schemas.microsoft.com/office/drawing/2017/model3d" xmlns:o="urn:schemas-microsoft-com:office:office" xmlns:r="http://schemas.openxmlformats.org/officeDocument/2006/relationships" xmlns:m="http://schemas.openxmlformats.org/officeDocument/2006/math" xmlns:v="urn:schemas-microsoft-com:vml" xmlns:wp14="http://schemas.microsoft.com/office/word/2010/wordprocessingDrawing" xmlns:wp="http://schemas.openxmlformats.org/drawingml/2006/wordprocessingDrawing" xmlns:w10="urn:schemas-microsoft-com:office:word" xmlns:w="http://schemas.openxmlformats.org/wordprocessingml/2006/main" xmlns:w14="http://schemas.microsoft.com/office/word/2010/wordml" xmlns:w15="http://schemas.microsoft.com/office/word/2012/wordml" xmlns:w16cid="http://schemas.microsoft.com/office/word/2016/wordml/cid" xmlns:w16se="http://schemas.microsoft.com/office/word/2015/wordml/symex" xmlns:wpg="http://schemas.microsoft.com/office/word/2010/wordprocessingGroup" xmlns:wpi="http://schemas.microsoft.com/office/word/2010/wordprocessingInk" xmlns:wne="http://schemas.microsoft.com/office/word/2006/wordml" xmlns:wps="http://schemas.microsoft.com/office/word/2010/wordprocessingShape" mc:Ignorable="w14 w15 w16se w16cid wp14">
   <w:sdt>
     <w:sdtPr>
       <w:rPr>
@@ -8639,7 +8781,7 @@
                     </wp:anchor>
                   </w:drawing>
                 </mc:Choice>
-                <mc:Fallback>
+                <mc:Fallback xmlns:w16="http://schemas.microsoft.com/office/word/2018/wordml" xmlns:w16cex="http://schemas.microsoft.com/office/word/2018/wordml/cex">
                   <w:pict>
                     <v:oval w14:anchorId="05ED24A1" id="Oval 10" o:spid="_x0000_s1026" style="position:absolute;margin-left:0;margin-top:0;width:49.35pt;height:49.35pt;z-index:251659264;visibility:visible;mso-wrap-style:square;mso-width-percent:0;mso-height-percent:0;mso-wrap-distance-left:9pt;mso-wrap-distance-top:0;mso-wrap-distance-right:9pt;mso-wrap-distance-bottom:0;mso-position-horizontal:center;mso-position-horizontal-relative:margin;mso-position-vertical:center;mso-position-vertical-relative:bottom-margin-area;mso-width-percent:0;mso-height-percent:0;mso-width-relative:page;mso-height-relative:page;v-text-anchor:middle" o:gfxdata="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" fillcolor="#40618b" stroked="f">
                       <v:textbox>
@@ -8718,7 +8860,7 @@
 </file>
 
 <file path=word/footnotes.xml><?xml version="1.0" encoding="utf-8"?>
-<w:footnotes xmlns:wpc="http://schemas.microsoft.com/office/word/2010/wordprocessingCanvas" xmlns:cx="http://schemas.microsoft.com/office/drawing/2014/chartex" xmlns:cx1="http://schemas.microsoft.com/office/drawing/2015/9/8/chartex" xmlns:cx2="http://schemas.microsoft.com/office/drawing/2015/10/21/chartex" xmlns:cx3="http://schemas.microsoft.com/office/drawing/2016/5/9/chartex" xmlns:cx4="http://schemas.microsoft.com/office/drawing/2016/5/10/chartex" xmlns:cx5="http://schemas.microsoft.com/office/drawing/2016/5/11/chartex" xmlns:cx6="http://schemas.microsoft.com/office/drawing/2016/5/12/chartex" xmlns:cx7="http://schemas.microsoft.com/office/drawing/2016/5/13/chartex" xmlns:cx8="http://schemas.microsoft.com/office/drawing/2016/5/14/chartex" xmlns:mc="http://schemas.openxmlformats.org/markup-compatibility/2006" xmlns:aink="http://schemas.microsoft.com/office/drawing/2016/ink" xmlns:am3d="http://schemas.microsoft.com/office/drawing/2017/model3d" xmlns:o="urn:schemas-microsoft-com:office:office" xmlns:r="http://schemas.openxmlformats.org/officeDocument/2006/relationships" xmlns:m="http://schemas.openxmlformats.org/officeDocument/2006/math" xmlns:v="urn:schemas-microsoft-com:vml" xmlns:wp14="http://schemas.microsoft.com/office/word/2010/wordprocessingDrawing" xmlns:wp="http://schemas.openxmlformats.org/drawingml/2006/wordprocessingDrawing" xmlns:w10="urn:schemas-microsoft-com:office:word" xmlns:w="http://schemas.openxmlformats.org/wordprocessingml/2006/main" xmlns:w14="http://schemas.microsoft.com/office/word/2010/wordml" xmlns:w15="http://schemas.microsoft.com/office/word/2012/wordml" xmlns:w16cex="http://schemas.microsoft.com/office/word/2018/wordml/cex" xmlns:w16cid="http://schemas.microsoft.com/office/word/2016/wordml/cid" xmlns:w16="http://schemas.microsoft.com/office/word/2018/wordml" xmlns:w16se="http://schemas.microsoft.com/office/word/2015/wordml/symex" xmlns:wpg="http://schemas.microsoft.com/office/word/2010/wordprocessingGroup" xmlns:wpi="http://schemas.microsoft.com/office/word/2010/wordprocessingInk" xmlns:wne="http://schemas.microsoft.com/office/word/2006/wordml" xmlns:wps="http://schemas.microsoft.com/office/word/2010/wordprocessingShape" mc:Ignorable="w14 w15 w16se w16cid w16 w16cex wp14">
+<w:footnotes xmlns:wpc="http://schemas.microsoft.com/office/word/2010/wordprocessingCanvas" xmlns:cx="http://schemas.microsoft.com/office/drawing/2014/chartex" xmlns:cx1="http://schemas.microsoft.com/office/drawing/2015/9/8/chartex" xmlns:cx2="http://schemas.microsoft.com/office/drawing/2015/10/21/chartex" xmlns:cx3="http://schemas.microsoft.com/office/drawing/2016/5/9/chartex" xmlns:cx4="http://schemas.microsoft.com/office/drawing/2016/5/10/chartex" xmlns:cx5="http://schemas.microsoft.com/office/drawing/2016/5/11/chartex" xmlns:cx6="http://schemas.microsoft.com/office/drawing/2016/5/12/chartex" xmlns:cx7="http://schemas.microsoft.com/office/drawing/2016/5/13/chartex" xmlns:cx8="http://schemas.microsoft.com/office/drawing/2016/5/14/chartex" xmlns:mc="http://schemas.openxmlformats.org/markup-compatibility/2006" xmlns:aink="http://schemas.microsoft.com/office/drawing/2016/ink" xmlns:am3d="http://schemas.microsoft.com/office/drawing/2017/model3d" xmlns:o="urn:schemas-microsoft-com:office:office" xmlns:r="http://schemas.openxmlformats.org/officeDocument/2006/relationships" xmlns:m="http://schemas.openxmlformats.org/officeDocument/2006/math" xmlns:v="urn:schemas-microsoft-com:vml" xmlns:wp14="http://schemas.microsoft.com/office/word/2010/wordprocessingDrawing" xmlns:wp="http://schemas.openxmlformats.org/drawingml/2006/wordprocessingDrawing" xmlns:w10="urn:schemas-microsoft-com:office:word" xmlns:w="http://schemas.openxmlformats.org/wordprocessingml/2006/main" xmlns:w14="http://schemas.microsoft.com/office/word/2010/wordml" xmlns:w15="http://schemas.microsoft.com/office/word/2012/wordml" xmlns:w16cid="http://schemas.microsoft.com/office/word/2016/wordml/cid" xmlns:w16se="http://schemas.microsoft.com/office/word/2015/wordml/symex" xmlns:wpg="http://schemas.microsoft.com/office/word/2010/wordprocessingGroup" xmlns:wpi="http://schemas.microsoft.com/office/word/2010/wordprocessingInk" xmlns:wne="http://schemas.microsoft.com/office/word/2006/wordml" xmlns:wps="http://schemas.microsoft.com/office/word/2010/wordprocessingShape" mc:Ignorable="w14 w15 w16se w16cid wp14">
   <w:footnote w:type="separator" w:id="-1">
     <w:p>
       <w:pPr>
@@ -8743,7 +8885,7 @@
 </file>
 
 <file path=word/header1.xml><?xml version="1.0" encoding="utf-8"?>
-<w:hdr xmlns:wpc="http://schemas.microsoft.com/office/word/2010/wordprocessingCanvas" xmlns:cx="http://schemas.microsoft.com/office/drawing/2014/chartex" xmlns:cx1="http://schemas.microsoft.com/office/drawing/2015/9/8/chartex" xmlns:cx2="http://schemas.microsoft.com/office/drawing/2015/10/21/chartex" xmlns:cx3="http://schemas.microsoft.com/office/drawing/2016/5/9/chartex" xmlns:cx4="http://schemas.microsoft.com/office/drawing/2016/5/10/chartex" xmlns:cx5="http://schemas.microsoft.com/office/drawing/2016/5/11/chartex" xmlns:cx6="http://schemas.microsoft.com/office/drawing/2016/5/12/chartex" xmlns:cx7="http://schemas.microsoft.com/office/drawing/2016/5/13/chartex" xmlns:cx8="http://schemas.microsoft.com/office/drawing/2016/5/14/chartex" xmlns:mc="http://schemas.openxmlformats.org/markup-compatibility/2006" xmlns:aink="http://schemas.microsoft.com/office/drawing/2016/ink" xmlns:am3d="http://schemas.microsoft.com/office/drawing/2017/model3d" xmlns:o="urn:schemas-microsoft-com:office:office" xmlns:r="http://schemas.openxmlformats.org/officeDocument/2006/relationships" xmlns:m="http://schemas.openxmlformats.org/officeDocument/2006/math" xmlns:v="urn:schemas-microsoft-com:vml" xmlns:wp14="http://schemas.microsoft.com/office/word/2010/wordprocessingDrawing" xmlns:wp="http://schemas.openxmlformats.org/drawingml/2006/wordprocessingDrawing" xmlns:w10="urn:schemas-microsoft-com:office:word" xmlns:w="http://schemas.openxmlformats.org/wordprocessingml/2006/main" xmlns:w14="http://schemas.microsoft.com/office/word/2010/wordml" xmlns:w15="http://schemas.microsoft.com/office/word/2012/wordml" xmlns:w16cex="http://schemas.microsoft.com/office/word/2018/wordml/cex" xmlns:w16cid="http://schemas.microsoft.com/office/word/2016/wordml/cid" xmlns:w16="http://schemas.microsoft.com/office/word/2018/wordml" xmlns:w16se="http://schemas.microsoft.com/office/word/2015/wordml/symex" xmlns:wpg="http://schemas.microsoft.com/office/word/2010/wordprocessingGroup" xmlns:wpi="http://schemas.microsoft.com/office/word/2010/wordprocessingInk" xmlns:wne="http://schemas.microsoft.com/office/word/2006/wordml" xmlns:wps="http://schemas.microsoft.com/office/word/2010/wordprocessingShape" mc:Ignorable="w14 w15 w16se w16cid w16 w16cex wp14">
+<w:hdr xmlns:wpc="http://schemas.microsoft.com/office/word/2010/wordprocessingCanvas" xmlns:cx="http://schemas.microsoft.com/office/drawing/2014/chartex" xmlns:cx1="http://schemas.microsoft.com/office/drawing/2015/9/8/chartex" xmlns:cx2="http://schemas.microsoft.com/office/drawing/2015/10/21/chartex" xmlns:cx3="http://schemas.microsoft.com/office/drawing/2016/5/9/chartex" xmlns:cx4="http://schemas.microsoft.com/office/drawing/2016/5/10/chartex" xmlns:cx5="http://schemas.microsoft.com/office/drawing/2016/5/11/chartex" xmlns:cx6="http://schemas.microsoft.com/office/drawing/2016/5/12/chartex" xmlns:cx7="http://schemas.microsoft.com/office/drawing/2016/5/13/chartex" xmlns:cx8="http://schemas.microsoft.com/office/drawing/2016/5/14/chartex" xmlns:mc="http://schemas.openxmlformats.org/markup-compatibility/2006" xmlns:aink="http://schemas.microsoft.com/office/drawing/2016/ink" xmlns:am3d="http://schemas.microsoft.com/office/drawing/2017/model3d" xmlns:o="urn:schemas-microsoft-com:office:office" xmlns:r="http://schemas.openxmlformats.org/officeDocument/2006/relationships" xmlns:m="http://schemas.openxmlformats.org/officeDocument/2006/math" xmlns:v="urn:schemas-microsoft-com:vml" xmlns:wp14="http://schemas.microsoft.com/office/word/2010/wordprocessingDrawing" xmlns:wp="http://schemas.openxmlformats.org/drawingml/2006/wordprocessingDrawing" xmlns:w10="urn:schemas-microsoft-com:office:word" xmlns:w="http://schemas.openxmlformats.org/wordprocessingml/2006/main" xmlns:w14="http://schemas.microsoft.com/office/word/2010/wordml" xmlns:w15="http://schemas.microsoft.com/office/word/2012/wordml" xmlns:w16cid="http://schemas.microsoft.com/office/word/2016/wordml/cid" xmlns:w16se="http://schemas.microsoft.com/office/word/2015/wordml/symex" xmlns:wpg="http://schemas.microsoft.com/office/word/2010/wordprocessingGroup" xmlns:wpi="http://schemas.microsoft.com/office/word/2010/wordprocessingInk" xmlns:wne="http://schemas.microsoft.com/office/word/2006/wordml" xmlns:wps="http://schemas.microsoft.com/office/word/2010/wordprocessingShape" mc:Ignorable="w14 w15 w16se w16cid wp14">
   <w:p>
     <w:pPr>
       <w:pStyle w:val="Header"/>
@@ -8783,7 +8925,7 @@
 </file>
 
 <file path=word/header2.xml><?xml version="1.0" encoding="utf-8"?>
-<w:hdr xmlns:wpc="http://schemas.microsoft.com/office/word/2010/wordprocessingCanvas" xmlns:cx="http://schemas.microsoft.com/office/drawing/2014/chartex" xmlns:cx1="http://schemas.microsoft.com/office/drawing/2015/9/8/chartex" xmlns:cx2="http://schemas.microsoft.com/office/drawing/2015/10/21/chartex" xmlns:cx3="http://schemas.microsoft.com/office/drawing/2016/5/9/chartex" xmlns:cx4="http://schemas.microsoft.com/office/drawing/2016/5/10/chartex" xmlns:cx5="http://schemas.microsoft.com/office/drawing/2016/5/11/chartex" xmlns:cx6="http://schemas.microsoft.com/office/drawing/2016/5/12/chartex" xmlns:cx7="http://schemas.microsoft.com/office/drawing/2016/5/13/chartex" xmlns:cx8="http://schemas.microsoft.com/office/drawing/2016/5/14/chartex" xmlns:mc="http://schemas.openxmlformats.org/markup-compatibility/2006" xmlns:aink="http://schemas.microsoft.com/office/drawing/2016/ink" xmlns:am3d="http://schemas.microsoft.com/office/drawing/2017/model3d" xmlns:o="urn:schemas-microsoft-com:office:office" xmlns:r="http://schemas.openxmlformats.org/officeDocument/2006/relationships" xmlns:m="http://schemas.openxmlformats.org/officeDocument/2006/math" xmlns:v="urn:schemas-microsoft-com:vml" xmlns:wp14="http://schemas.microsoft.com/office/word/2010/wordprocessingDrawing" xmlns:wp="http://schemas.openxmlformats.org/drawingml/2006/wordprocessingDrawing" xmlns:w10="urn:schemas-microsoft-com:office:word" xmlns:w="http://schemas.openxmlformats.org/wordprocessingml/2006/main" xmlns:w14="http://schemas.microsoft.com/office/word/2010/wordml" xmlns:w15="http://schemas.microsoft.com/office/word/2012/wordml" xmlns:w16cex="http://schemas.microsoft.com/office/word/2018/wordml/cex" xmlns:w16cid="http://schemas.microsoft.com/office/word/2016/wordml/cid" xmlns:w16="http://schemas.microsoft.com/office/word/2018/wordml" xmlns:w16se="http://schemas.microsoft.com/office/word/2015/wordml/symex" xmlns:wpg="http://schemas.microsoft.com/office/word/2010/wordprocessingGroup" xmlns:wpi="http://schemas.microsoft.com/office/word/2010/wordprocessingInk" xmlns:wne="http://schemas.microsoft.com/office/word/2006/wordml" xmlns:wps="http://schemas.microsoft.com/office/word/2010/wordprocessingShape" mc:Ignorable="w14 w15 w16se w16cid w16 w16cex wp14">
+<w:hdr xmlns:wpc="http://schemas.microsoft.com/office/word/2010/wordprocessingCanvas" xmlns:cx="http://schemas.microsoft.com/office/drawing/2014/chartex" xmlns:cx1="http://schemas.microsoft.com/office/drawing/2015/9/8/chartex" xmlns:cx2="http://schemas.microsoft.com/office/drawing/2015/10/21/chartex" xmlns:cx3="http://schemas.microsoft.com/office/drawing/2016/5/9/chartex" xmlns:cx4="http://schemas.microsoft.com/office/drawing/2016/5/10/chartex" xmlns:cx5="http://schemas.microsoft.com/office/drawing/2016/5/11/chartex" xmlns:cx6="http://schemas.microsoft.com/office/drawing/2016/5/12/chartex" xmlns:cx7="http://schemas.microsoft.com/office/drawing/2016/5/13/chartex" xmlns:cx8="http://schemas.microsoft.com/office/drawing/2016/5/14/chartex" xmlns:mc="http://schemas.openxmlformats.org/markup-compatibility/2006" xmlns:aink="http://schemas.microsoft.com/office/drawing/2016/ink" xmlns:am3d="http://schemas.microsoft.com/office/drawing/2017/model3d" xmlns:o="urn:schemas-microsoft-com:office:office" xmlns:r="http://schemas.openxmlformats.org/officeDocument/2006/relationships" xmlns:m="http://schemas.openxmlformats.org/officeDocument/2006/math" xmlns:v="urn:schemas-microsoft-com:vml" xmlns:wp14="http://schemas.microsoft.com/office/word/2010/wordprocessingDrawing" xmlns:wp="http://schemas.openxmlformats.org/drawingml/2006/wordprocessingDrawing" xmlns:w10="urn:schemas-microsoft-com:office:word" xmlns:w="http://schemas.openxmlformats.org/wordprocessingml/2006/main" xmlns:w14="http://schemas.microsoft.com/office/word/2010/wordml" xmlns:w15="http://schemas.microsoft.com/office/word/2012/wordml" xmlns:w16cid="http://schemas.microsoft.com/office/word/2016/wordml/cid" xmlns:w16se="http://schemas.microsoft.com/office/word/2015/wordml/symex" xmlns:wpg="http://schemas.microsoft.com/office/word/2010/wordprocessingGroup" xmlns:wpi="http://schemas.microsoft.com/office/word/2010/wordprocessingInk" xmlns:wne="http://schemas.microsoft.com/office/word/2006/wordml" xmlns:wps="http://schemas.microsoft.com/office/word/2010/wordprocessingShape" mc:Ignorable="w14 w15 w16se w16cid wp14">
   <w:p>
     <w:pPr>
       <w:pStyle w:val="Header"/>
@@ -8851,7 +8993,7 @@
 </file>
 
 <file path=word/numbering.xml><?xml version="1.0" encoding="utf-8"?>
-<w:numbering xmlns:wpc="http://schemas.microsoft.com/office/word/2010/wordprocessingCanvas" xmlns:cx="http://schemas.microsoft.com/office/drawing/2014/chartex" xmlns:cx1="http://schemas.microsoft.com/office/drawing/2015/9/8/chartex" xmlns:cx2="http://schemas.microsoft.com/office/drawing/2015/10/21/chartex" xmlns:cx3="http://schemas.microsoft.com/office/drawing/2016/5/9/chartex" xmlns:cx4="http://schemas.microsoft.com/office/drawing/2016/5/10/chartex" xmlns:cx5="http://schemas.microsoft.com/office/drawing/2016/5/11/chartex" xmlns:cx6="http://schemas.microsoft.com/office/drawing/2016/5/12/chartex" xmlns:cx7="http://schemas.microsoft.com/office/drawing/2016/5/13/chartex" xmlns:cx8="http://schemas.microsoft.com/office/drawing/2016/5/14/chartex" xmlns:mc="http://schemas.openxmlformats.org/markup-compatibility/2006" xmlns:aink="http://schemas.microsoft.com/office/drawing/2016/ink" xmlns:am3d="http://schemas.microsoft.com/office/drawing/2017/model3d" xmlns:o="urn:schemas-microsoft-com:office:office" xmlns:r="http://schemas.openxmlformats.org/officeDocument/2006/relationships" xmlns:m="http://schemas.openxmlformats.org/officeDocument/2006/math" xmlns:v="urn:schemas-microsoft-com:vml" xmlns:wp14="http://schemas.microsoft.com/office/word/2010/wordprocessingDrawing" xmlns:wp="http://schemas.openxmlformats.org/drawingml/2006/wordprocessingDrawing" xmlns:w10="urn:schemas-microsoft-com:office:word" xmlns:w="http://schemas.openxmlformats.org/wordprocessingml/2006/main" xmlns:w14="http://schemas.microsoft.com/office/word/2010/wordml" xmlns:w15="http://schemas.microsoft.com/office/word/2012/wordml" xmlns:w16cex="http://schemas.microsoft.com/office/word/2018/wordml/cex" xmlns:w16cid="http://schemas.microsoft.com/office/word/2016/wordml/cid" xmlns:w16="http://schemas.microsoft.com/office/word/2018/wordml" xmlns:w16se="http://schemas.microsoft.com/office/word/2015/wordml/symex" xmlns:wpg="http://schemas.microsoft.com/office/word/2010/wordprocessingGroup" xmlns:wpi="http://schemas.microsoft.com/office/word/2010/wordprocessingInk" xmlns:wne="http://schemas.microsoft.com/office/word/2006/wordml" xmlns:wps="http://schemas.microsoft.com/office/word/2010/wordprocessingShape" mc:Ignorable="w14 w15 w16se w16cid w16 w16cex wp14">
+<w:numbering xmlns:wpc="http://schemas.microsoft.com/office/word/2010/wordprocessingCanvas" xmlns:cx="http://schemas.microsoft.com/office/drawing/2014/chartex" xmlns:cx1="http://schemas.microsoft.com/office/drawing/2015/9/8/chartex" xmlns:cx2="http://schemas.microsoft.com/office/drawing/2015/10/21/chartex" xmlns:cx3="http://schemas.microsoft.com/office/drawing/2016/5/9/chartex" xmlns:cx4="http://schemas.microsoft.com/office/drawing/2016/5/10/chartex" xmlns:cx5="http://schemas.microsoft.com/office/drawing/2016/5/11/chartex" xmlns:cx6="http://schemas.microsoft.com/office/drawing/2016/5/12/chartex" xmlns:cx7="http://schemas.microsoft.com/office/drawing/2016/5/13/chartex" xmlns:cx8="http://schemas.microsoft.com/office/drawing/2016/5/14/chartex" xmlns:mc="http://schemas.openxmlformats.org/markup-compatibility/2006" xmlns:aink="http://schemas.microsoft.com/office/drawing/2016/ink" xmlns:am3d="http://schemas.microsoft.com/office/drawing/2017/model3d" xmlns:o="urn:schemas-microsoft-com:office:office" xmlns:r="http://schemas.openxmlformats.org/officeDocument/2006/relationships" xmlns:m="http://schemas.openxmlformats.org/officeDocument/2006/math" xmlns:v="urn:schemas-microsoft-com:vml" xmlns:wp14="http://schemas.microsoft.com/office/word/2010/wordprocessingDrawing" xmlns:wp="http://schemas.openxmlformats.org/drawingml/2006/wordprocessingDrawing" xmlns:w10="urn:schemas-microsoft-com:office:word" xmlns:w="http://schemas.openxmlformats.org/wordprocessingml/2006/main" xmlns:w14="http://schemas.microsoft.com/office/word/2010/wordml" xmlns:w15="http://schemas.microsoft.com/office/word/2012/wordml" xmlns:w16cid="http://schemas.microsoft.com/office/word/2016/wordml/cid" xmlns:w16se="http://schemas.microsoft.com/office/word/2015/wordml/symex" xmlns:wpg="http://schemas.microsoft.com/office/word/2010/wordprocessingGroup" xmlns:wpi="http://schemas.microsoft.com/office/word/2010/wordprocessingInk" xmlns:wne="http://schemas.microsoft.com/office/word/2006/wordml" xmlns:wps="http://schemas.microsoft.com/office/word/2010/wordprocessingShape" mc:Ignorable="w14 w15 w16se w16cid wp14">
   <w:abstractNum w:abstractNumId="0" w15:restartNumberingAfterBreak="0">
     <w:nsid w:val="016773DF"/>
     <w:multiLevelType w:val="multilevel"/>
@@ -11154,7 +11296,7 @@
 </file>
 
 <file path=word/styles.xml><?xml version="1.0" encoding="utf-8"?>
-<w:styles xmlns:mc="http://schemas.openxmlformats.org/markup-compatibility/2006" xmlns:r="http://schemas.openxmlformats.org/officeDocument/2006/relationships" xmlns:w="http://schemas.openxmlformats.org/wordprocessingml/2006/main" xmlns:w14="http://schemas.microsoft.com/office/word/2010/wordml" xmlns:w15="http://schemas.microsoft.com/office/word/2012/wordml" xmlns:w16cex="http://schemas.microsoft.com/office/word/2018/wordml/cex" xmlns:w16cid="http://schemas.microsoft.com/office/word/2016/wordml/cid" xmlns:w16="http://schemas.microsoft.com/office/word/2018/wordml" xmlns:w16se="http://schemas.microsoft.com/office/word/2015/wordml/symex" mc:Ignorable="w14 w15 w16se w16cid w16 w16cex">
+<w:styles xmlns:mc="http://schemas.openxmlformats.org/markup-compatibility/2006" xmlns:r="http://schemas.openxmlformats.org/officeDocument/2006/relationships" xmlns:w="http://schemas.openxmlformats.org/wordprocessingml/2006/main" xmlns:w14="http://schemas.microsoft.com/office/word/2010/wordml" xmlns:w15="http://schemas.microsoft.com/office/word/2012/wordml" xmlns:w16cid="http://schemas.microsoft.com/office/word/2016/wordml/cid" xmlns:w16se="http://schemas.microsoft.com/office/word/2015/wordml/symex" mc:Ignorable="w14 w15 w16se w16cid">
   <w:docDefaults>
     <w:rPrDefault>
       <w:rPr>
@@ -11170,7 +11312,7 @@
       </w:pPr>
     </w:pPrDefault>
   </w:docDefaults>
-  <w:latentStyles w:defLockedState="0" w:defUIPriority="99" w:defSemiHidden="0" w:defUnhideWhenUsed="0" w:defQFormat="0" w:count="376">
+  <w:latentStyles w:defLockedState="0" w:defUIPriority="99" w:defSemiHidden="0" w:defUnhideWhenUsed="0" w:defQFormat="0" w:count="377">
     <w:lsdException w:name="Normal" w:uiPriority="0" w:qFormat="1"/>
     <w:lsdException w:name="heading 1" w:uiPriority="9" w:qFormat="1"/>
     <w:lsdException w:name="heading 2" w:semiHidden="1" w:uiPriority="9" w:unhideWhenUsed="1" w:qFormat="1"/>
@@ -11276,7 +11418,6 @@
     <w:lsdException w:name="HTML Sample" w:semiHidden="1" w:unhideWhenUsed="1"/>
     <w:lsdException w:name="HTML Typewriter" w:semiHidden="1" w:unhideWhenUsed="1"/>
     <w:lsdException w:name="HTML Variable" w:semiHidden="1" w:unhideWhenUsed="1"/>
-    <w:lsdException w:name="Normal Table" w:semiHidden="1" w:unhideWhenUsed="1"/>
     <w:lsdException w:name="annotation subject" w:semiHidden="1" w:unhideWhenUsed="1"/>
     <w:lsdException w:name="No List" w:semiHidden="1" w:unhideWhenUsed="1"/>
     <w:lsdException w:name="Outline List 1" w:semiHidden="1" w:unhideWhenUsed="1"/>
@@ -11323,10 +11464,8 @@
     <w:lsdException w:name="Table Subtle 2" w:semiHidden="1" w:unhideWhenUsed="1"/>
     <w:lsdException w:name="Table Web 1" w:semiHidden="1" w:unhideWhenUsed="1"/>
     <w:lsdException w:name="Table Web 2" w:semiHidden="1" w:unhideWhenUsed="1"/>
-    <w:lsdException w:name="Table Web 3" w:semiHidden="1" w:unhideWhenUsed="1"/>
     <w:lsdException w:name="Balloon Text" w:semiHidden="1" w:unhideWhenUsed="1"/>
     <w:lsdException w:name="Table Grid" w:uiPriority="59"/>
-    <w:lsdException w:name="Table Theme" w:semiHidden="1" w:unhideWhenUsed="1"/>
     <w:lsdException w:name="Placeholder Text" w:semiHidden="1"/>
     <w:lsdException w:name="No Spacing" w:uiPriority="1" w:qFormat="1"/>
     <w:lsdException w:name="Light Shading" w:uiPriority="60"/>
@@ -11547,6 +11686,7 @@
     <w:lsdException w:name="Hashtag" w:semiHidden="1" w:unhideWhenUsed="1"/>
     <w:lsdException w:name="Unresolved Mention" w:semiHidden="1" w:unhideWhenUsed="1"/>
     <w:lsdException w:name="Smart Link" w:semiHidden="1" w:unhideWhenUsed="1"/>
+    <w:lsdException w:name="Smart Link Error" w:semiHidden="1" w:unhideWhenUsed="1"/>
   </w:latentStyles>
   <w:style w:type="paragraph" w:default="1" w:styleId="Normal">
     <w:name w:val="Normal"/>
@@ -12662,7 +12802,7 @@
 </file>
 
 <file path=customXml/itemProps1.xml><?xml version="1.0" encoding="utf-8"?>
-<ds:datastoreItem xmlns:ds="http://schemas.openxmlformats.org/officeDocument/2006/customXml" ds:itemID="{65B86C5D-8DC0-4899-8573-F4B767CFE87F}">
+<ds:datastoreItem xmlns:ds="http://schemas.openxmlformats.org/officeDocument/2006/customXml" ds:itemID="{FB8B6B28-015E-434A-8381-7D8369E6D3D3}">
   <ds:schemaRefs>
     <ds:schemaRef ds:uri="http://schemas.openxmlformats.org/officeDocument/2006/bibliography"/>
   </ds:schemaRefs>

</xml_diff>